<commit_message>
valider paiement pesage sans blocage
</commit_message>
<xml_diff>
--- a/Supper/tableau des permissions.docx
+++ b/Supper/tableau des permissions.docx
@@ -71,19 +71,14 @@
         <w:t>❌</w:t>
       </w:r>
       <w:r>
-        <w:t xml:space="preserve">      </w:t>
-      </w:r>
-      <w:proofErr w:type="gramStart"/>
-      <w:r>
-        <w:t xml:space="preserve">|  </w:t>
-      </w:r>
-      <w:r>
-        <w:rPr>
-          <w:rFonts w:ascii="Segoe UI Emoji" w:hAnsi="Segoe UI Emoji" w:cs="Segoe UI Emoji"/>
-        </w:rPr>
-        <w:t>✅</w:t>
-      </w:r>
-      <w:proofErr w:type="gramEnd"/>
+        <w:t xml:space="preserve">      |  </w:t>
+      </w:r>
+      <w:r>
+        <w:rPr>
+          <w:rFonts w:ascii="Segoe UI Emoji" w:hAnsi="Segoe UI Emoji" w:cs="Segoe UI Emoji"/>
+        </w:rPr>
+        <w:t>✅</w:t>
+      </w:r>
       <w:r>
         <w:t xml:space="preserve">   |</w:t>
       </w:r>
@@ -117,19 +112,14 @@
         <w:t>❌</w:t>
       </w:r>
       <w:r>
-        <w:t xml:space="preserve">      </w:t>
-      </w:r>
-      <w:proofErr w:type="gramStart"/>
-      <w:r>
-        <w:t xml:space="preserve">|  </w:t>
-      </w:r>
-      <w:r>
-        <w:rPr>
-          <w:rFonts w:ascii="Segoe UI Emoji" w:hAnsi="Segoe UI Emoji" w:cs="Segoe UI Emoji"/>
-        </w:rPr>
-        <w:t>✅</w:t>
-      </w:r>
-      <w:proofErr w:type="gramEnd"/>
+        <w:t xml:space="preserve">      |  </w:t>
+      </w:r>
+      <w:r>
+        <w:rPr>
+          <w:rFonts w:ascii="Segoe UI Emoji" w:hAnsi="Segoe UI Emoji" w:cs="Segoe UI Emoji"/>
+        </w:rPr>
+        <w:t>✅</w:t>
+      </w:r>
       <w:r>
         <w:t xml:space="preserve">   |</w:t>
       </w:r>
@@ -163,19 +153,14 @@
         <w:t>👁️</w:t>
       </w:r>
       <w:r>
-        <w:t xml:space="preserve"> voir    </w:t>
-      </w:r>
-      <w:proofErr w:type="gramStart"/>
-      <w:r>
-        <w:t xml:space="preserve">|  </w:t>
-      </w:r>
-      <w:r>
-        <w:rPr>
-          <w:rFonts w:ascii="Segoe UI Emoji" w:hAnsi="Segoe UI Emoji" w:cs="Segoe UI Emoji"/>
-        </w:rPr>
-        <w:t>✅</w:t>
-      </w:r>
-      <w:proofErr w:type="gramEnd"/>
+        <w:t xml:space="preserve"> voir    |  </w:t>
+      </w:r>
+      <w:r>
+        <w:rPr>
+          <w:rFonts w:ascii="Segoe UI Emoji" w:hAnsi="Segoe UI Emoji" w:cs="Segoe UI Emoji"/>
+        </w:rPr>
+        <w:t>✅</w:t>
+      </w:r>
       <w:r>
         <w:t xml:space="preserve">   |</w:t>
       </w:r>
@@ -209,19 +194,14 @@
         <w:t>❌</w:t>
       </w:r>
       <w:r>
-        <w:t xml:space="preserve">      </w:t>
-      </w:r>
-      <w:proofErr w:type="gramStart"/>
-      <w:r>
-        <w:t xml:space="preserve">|  </w:t>
-      </w:r>
-      <w:r>
-        <w:rPr>
-          <w:rFonts w:ascii="Segoe UI Emoji" w:hAnsi="Segoe UI Emoji" w:cs="Segoe UI Emoji"/>
-        </w:rPr>
-        <w:t>✅</w:t>
-      </w:r>
-      <w:proofErr w:type="gramEnd"/>
+        <w:t xml:space="preserve">      |  </w:t>
+      </w:r>
+      <w:r>
+        <w:rPr>
+          <w:rFonts w:ascii="Segoe UI Emoji" w:hAnsi="Segoe UI Emoji" w:cs="Segoe UI Emoji"/>
+        </w:rPr>
+        <w:t>✅</w:t>
+      </w:r>
       <w:r>
         <w:t xml:space="preserve">   |</w:t>
       </w:r>
@@ -255,19 +235,14 @@
         <w:t>❌</w:t>
       </w:r>
       <w:r>
-        <w:t xml:space="preserve">      </w:t>
-      </w:r>
-      <w:proofErr w:type="gramStart"/>
-      <w:r>
-        <w:t xml:space="preserve">|  </w:t>
-      </w:r>
-      <w:r>
-        <w:rPr>
-          <w:rFonts w:ascii="Segoe UI Emoji" w:hAnsi="Segoe UI Emoji" w:cs="Segoe UI Emoji"/>
-        </w:rPr>
-        <w:t>✅</w:t>
-      </w:r>
-      <w:proofErr w:type="gramEnd"/>
+        <w:t xml:space="preserve">      |  </w:t>
+      </w:r>
+      <w:r>
+        <w:rPr>
+          <w:rFonts w:ascii="Segoe UI Emoji" w:hAnsi="Segoe UI Emoji" w:cs="Segoe UI Emoji"/>
+        </w:rPr>
+        <w:t>✅</w:t>
+      </w:r>
       <w:r>
         <w:t xml:space="preserve">   |</w:t>
       </w:r>
@@ -301,19 +276,14 @@
         <w:t>❌</w:t>
       </w:r>
       <w:r>
-        <w:t xml:space="preserve">      </w:t>
-      </w:r>
-      <w:proofErr w:type="gramStart"/>
-      <w:r>
-        <w:t xml:space="preserve">|  </w:t>
-      </w:r>
-      <w:r>
-        <w:rPr>
-          <w:rFonts w:ascii="Segoe UI Emoji" w:hAnsi="Segoe UI Emoji" w:cs="Segoe UI Emoji"/>
-        </w:rPr>
-        <w:t>✅</w:t>
-      </w:r>
-      <w:proofErr w:type="gramEnd"/>
+        <w:t xml:space="preserve">      |  </w:t>
+      </w:r>
+      <w:r>
+        <w:rPr>
+          <w:rFonts w:ascii="Segoe UI Emoji" w:hAnsi="Segoe UI Emoji" w:cs="Segoe UI Emoji"/>
+        </w:rPr>
+        <w:t>✅</w:t>
+      </w:r>
       <w:r>
         <w:t xml:space="preserve">   |</w:t>
       </w:r>
@@ -347,19 +317,14 @@
         <w:t>✅</w:t>
       </w:r>
       <w:r>
-        <w:t xml:space="preserve">      </w:t>
-      </w:r>
-      <w:proofErr w:type="gramStart"/>
-      <w:r>
-        <w:t xml:space="preserve">|  </w:t>
-      </w:r>
-      <w:r>
-        <w:rPr>
-          <w:rFonts w:ascii="Segoe UI Emoji" w:hAnsi="Segoe UI Emoji" w:cs="Segoe UI Emoji"/>
-        </w:rPr>
-        <w:t>✅</w:t>
-      </w:r>
-      <w:proofErr w:type="gramEnd"/>
+        <w:t xml:space="preserve">      |  </w:t>
+      </w:r>
+      <w:r>
+        <w:rPr>
+          <w:rFonts w:ascii="Segoe UI Emoji" w:hAnsi="Segoe UI Emoji" w:cs="Segoe UI Emoji"/>
+        </w:rPr>
+        <w:t>✅</w:t>
+      </w:r>
       <w:r>
         <w:t xml:space="preserve">   |</w:t>
       </w:r>
@@ -393,19 +358,14 @@
         <w:t>👁️</w:t>
       </w:r>
       <w:r>
-        <w:t xml:space="preserve"> voir    </w:t>
-      </w:r>
-      <w:proofErr w:type="gramStart"/>
-      <w:r>
-        <w:t xml:space="preserve">|  </w:t>
-      </w:r>
-      <w:r>
-        <w:rPr>
-          <w:rFonts w:ascii="Segoe UI Emoji" w:hAnsi="Segoe UI Emoji" w:cs="Segoe UI Emoji"/>
-        </w:rPr>
-        <w:t>✅</w:t>
-      </w:r>
-      <w:proofErr w:type="gramEnd"/>
+        <w:t xml:space="preserve"> voir    |  </w:t>
+      </w:r>
+      <w:r>
+        <w:rPr>
+          <w:rFonts w:ascii="Segoe UI Emoji" w:hAnsi="Segoe UI Emoji" w:cs="Segoe UI Emoji"/>
+        </w:rPr>
+        <w:t>✅</w:t>
+      </w:r>
       <w:r>
         <w:t xml:space="preserve">   |</w:t>
       </w:r>
@@ -439,19 +399,14 @@
         <w:t>✅</w:t>
       </w:r>
       <w:r>
-        <w:t xml:space="preserve">      </w:t>
-      </w:r>
-      <w:proofErr w:type="gramStart"/>
-      <w:r>
-        <w:t xml:space="preserve">|  </w:t>
-      </w:r>
-      <w:r>
-        <w:rPr>
-          <w:rFonts w:ascii="Segoe UI Emoji" w:hAnsi="Segoe UI Emoji" w:cs="Segoe UI Emoji"/>
-        </w:rPr>
-        <w:t>✅</w:t>
-      </w:r>
-      <w:proofErr w:type="gramEnd"/>
+        <w:t xml:space="preserve">      |  </w:t>
+      </w:r>
+      <w:r>
+        <w:rPr>
+          <w:rFonts w:ascii="Segoe UI Emoji" w:hAnsi="Segoe UI Emoji" w:cs="Segoe UI Emoji"/>
+        </w:rPr>
+        <w:t>✅</w:t>
+      </w:r>
       <w:r>
         <w:t xml:space="preserve">   |</w:t>
       </w:r>
@@ -485,19 +440,14 @@
         <w:t>✅</w:t>
       </w:r>
       <w:r>
-        <w:t xml:space="preserve">      </w:t>
-      </w:r>
-      <w:proofErr w:type="gramStart"/>
-      <w:r>
-        <w:t xml:space="preserve">|  </w:t>
-      </w:r>
-      <w:r>
-        <w:rPr>
-          <w:rFonts w:ascii="Segoe UI Emoji" w:hAnsi="Segoe UI Emoji" w:cs="Segoe UI Emoji"/>
-        </w:rPr>
-        <w:t>✅</w:t>
-      </w:r>
-      <w:proofErr w:type="gramEnd"/>
+        <w:t xml:space="preserve">      |  </w:t>
+      </w:r>
+      <w:r>
+        <w:rPr>
+          <w:rFonts w:ascii="Segoe UI Emoji" w:hAnsi="Segoe UI Emoji" w:cs="Segoe UI Emoji"/>
+        </w:rPr>
+        <w:t>✅</w:t>
+      </w:r>
       <w:r>
         <w:t xml:space="preserve">   |</w:t>
       </w:r>
@@ -531,19 +481,14 @@
         <w:t>✅</w:t>
       </w:r>
       <w:r>
-        <w:t xml:space="preserve">      </w:t>
-      </w:r>
-      <w:proofErr w:type="gramStart"/>
-      <w:r>
-        <w:t xml:space="preserve">|  </w:t>
-      </w:r>
-      <w:r>
-        <w:rPr>
-          <w:rFonts w:ascii="Segoe UI Emoji" w:hAnsi="Segoe UI Emoji" w:cs="Segoe UI Emoji"/>
-        </w:rPr>
-        <w:t>✅</w:t>
-      </w:r>
-      <w:proofErr w:type="gramEnd"/>
+        <w:t xml:space="preserve">      |  </w:t>
+      </w:r>
+      <w:r>
+        <w:rPr>
+          <w:rFonts w:ascii="Segoe UI Emoji" w:hAnsi="Segoe UI Emoji" w:cs="Segoe UI Emoji"/>
+        </w:rPr>
+        <w:t>✅</w:t>
+      </w:r>
       <w:r>
         <w:t xml:space="preserve">   |</w:t>
       </w:r>
@@ -577,19 +522,14 @@
         <w:t>✅</w:t>
       </w:r>
       <w:r>
-        <w:t xml:space="preserve">      </w:t>
-      </w:r>
-      <w:proofErr w:type="gramStart"/>
-      <w:r>
-        <w:t xml:space="preserve">|  </w:t>
-      </w:r>
-      <w:r>
-        <w:rPr>
-          <w:rFonts w:ascii="Segoe UI Emoji" w:hAnsi="Segoe UI Emoji" w:cs="Segoe UI Emoji"/>
-        </w:rPr>
-        <w:t>✅</w:t>
-      </w:r>
-      <w:proofErr w:type="gramEnd"/>
+        <w:t xml:space="preserve">      |  </w:t>
+      </w:r>
+      <w:r>
+        <w:rPr>
+          <w:rFonts w:ascii="Segoe UI Emoji" w:hAnsi="Segoe UI Emoji" w:cs="Segoe UI Emoji"/>
+        </w:rPr>
+        <w:t>✅</w:t>
+      </w:r>
       <w:r>
         <w:t xml:space="preserve">   |</w:t>
       </w:r>
@@ -623,21 +563,262 @@
         <w:t>❌</w:t>
       </w:r>
       <w:r>
-        <w:t xml:space="preserve">      </w:t>
-      </w:r>
-      <w:proofErr w:type="gramStart"/>
-      <w:r>
-        <w:t xml:space="preserve">|  </w:t>
-      </w:r>
-      <w:r>
-        <w:rPr>
-          <w:rFonts w:ascii="Segoe UI Emoji" w:hAnsi="Segoe UI Emoji" w:cs="Segoe UI Emoji"/>
-        </w:rPr>
-        <w:t>✅</w:t>
-      </w:r>
-      <w:proofErr w:type="gramEnd"/>
+        <w:t xml:space="preserve">      |  </w:t>
+      </w:r>
+      <w:r>
+        <w:rPr>
+          <w:rFonts w:ascii="Segoe UI Emoji" w:hAnsi="Segoe UI Emoji" w:cs="Segoe UI Emoji"/>
+        </w:rPr>
+        <w:t>✅</w:t>
+      </w:r>
       <w:r>
         <w:t xml:space="preserve">   |</w:t>
+      </w:r>
+    </w:p>
+    <w:p/>
+    <w:p/>
+    <w:p/>
+    <w:p>
+      <w:r>
+        <w:t xml:space="preserve">| Section | Nouveauté | Rôles autorisés | Icône | |---------|-----------|-----------------|-------| | **Recherche** | Historique Véhicule | Tous pesage | `fas fa-car-side` | | **Confirmations** | Demandes Reçues | Régisseur + Admin | `fas fa-inbox` | | **Confirmations** | Mes Demandes Envoyées | Régisseur + Admin | `fas fa-paper-plane` | | **Badge global** | Sur titre "Pesage" | Régisseur + Admin | Badge rouge | ## Structure des permissions ``` Chef équipe pesage: </w:t>
+      </w:r>
+      <w:r>
+        <w:rPr>
+          <w:rFonts w:ascii="Segoe UI Emoji" w:hAnsi="Segoe UI Emoji" w:cs="Segoe UI Emoji"/>
+        </w:rPr>
+        <w:t>✅</w:t>
+      </w:r>
+      <w:r>
+        <w:t xml:space="preserve"> Recherche historique </w:t>
+      </w:r>
+      <w:r>
+        <w:rPr>
+          <w:rFonts w:ascii="Segoe UI Emoji" w:hAnsi="Segoe UI Emoji" w:cs="Segoe UI Emoji"/>
+        </w:rPr>
+        <w:t>✅</w:t>
+      </w:r>
+      <w:r>
+        <w:t xml:space="preserve"> Saisie amende/pes</w:t>
+      </w:r>
+      <w:r>
+        <w:rPr>
+          <w:rFonts w:ascii="Calibri" w:hAnsi="Calibri" w:cs="Calibri"/>
+        </w:rPr>
+        <w:t>é</w:t>
+      </w:r>
+      <w:r>
+        <w:t xml:space="preserve">es </w:t>
+      </w:r>
+      <w:r>
+        <w:rPr>
+          <w:rFonts w:ascii="Segoe UI Emoji" w:hAnsi="Segoe UI Emoji" w:cs="Segoe UI Emoji"/>
+        </w:rPr>
+        <w:t>✅</w:t>
+      </w:r>
+      <w:r>
+        <w:t xml:space="preserve"> Consultation (amendes, historique pes</w:t>
+      </w:r>
+      <w:r>
+        <w:rPr>
+          <w:rFonts w:ascii="Calibri" w:hAnsi="Calibri" w:cs="Calibri"/>
+        </w:rPr>
+        <w:t>é</w:t>
+      </w:r>
+      <w:r>
+        <w:t xml:space="preserve">es) </w:t>
+      </w:r>
+      <w:r>
+        <w:rPr>
+          <w:rFonts w:ascii="Segoe UI Emoji" w:hAnsi="Segoe UI Emoji" w:cs="Segoe UI Emoji"/>
+        </w:rPr>
+        <w:t>❌</w:t>
+      </w:r>
+      <w:r>
+        <w:t xml:space="preserve"> Confirmations inter-stations </w:t>
+      </w:r>
+      <w:r>
+        <w:rPr>
+          <w:rFonts w:ascii="Segoe UI Emoji" w:hAnsi="Segoe UI Emoji" w:cs="Segoe UI Emoji"/>
+        </w:rPr>
+        <w:t>❌</w:t>
+      </w:r>
+      <w:r>
+        <w:t xml:space="preserve"> Quittancements </w:t>
+      </w:r>
+      <w:r>
+        <w:rPr>
+          <w:rFonts w:ascii="Segoe UI Emoji" w:hAnsi="Segoe UI Emoji" w:cs="Segoe UI Emoji"/>
+        </w:rPr>
+        <w:t>❌</w:t>
+      </w:r>
+      <w:r>
+        <w:t xml:space="preserve"> </w:t>
+      </w:r>
+      <w:r>
+        <w:lastRenderedPageBreak/>
+        <w:t>Recettes R</w:t>
+      </w:r>
+      <w:r>
+        <w:rPr>
+          <w:rFonts w:ascii="Calibri" w:hAnsi="Calibri" w:cs="Calibri"/>
+        </w:rPr>
+        <w:t>é</w:t>
+      </w:r>
+      <w:r>
+        <w:t xml:space="preserve">gisseur pesage: </w:t>
+      </w:r>
+      <w:r>
+        <w:rPr>
+          <w:rFonts w:ascii="Segoe UI Emoji" w:hAnsi="Segoe UI Emoji" w:cs="Segoe UI Emoji"/>
+        </w:rPr>
+        <w:t>✅</w:t>
+      </w:r>
+      <w:r>
+        <w:t xml:space="preserve"> Recherche historique </w:t>
+      </w:r>
+      <w:r>
+        <w:rPr>
+          <w:rFonts w:ascii="Segoe UI Emoji" w:hAnsi="Segoe UI Emoji" w:cs="Segoe UI Emoji"/>
+        </w:rPr>
+        <w:t>✅</w:t>
+      </w:r>
+      <w:r>
+        <w:t xml:space="preserve"> Saisie pes</w:t>
+      </w:r>
+      <w:r>
+        <w:rPr>
+          <w:rFonts w:ascii="Calibri" w:hAnsi="Calibri" w:cs="Calibri"/>
+        </w:rPr>
+        <w:t>é</w:t>
+      </w:r>
+      <w:r>
+        <w:t xml:space="preserve">es </w:t>
+      </w:r>
+      <w:r>
+        <w:rPr>
+          <w:rFonts w:ascii="Segoe UI Emoji" w:hAnsi="Segoe UI Emoji" w:cs="Segoe UI Emoji"/>
+        </w:rPr>
+        <w:t>✅</w:t>
+      </w:r>
+      <w:r>
+        <w:t xml:space="preserve"> Validation amendes </w:t>
+      </w:r>
+      <w:r>
+        <w:rPr>
+          <w:rFonts w:ascii="Segoe UI Emoji" w:hAnsi="Segoe UI Emoji" w:cs="Segoe UI Emoji"/>
+        </w:rPr>
+        <w:t>✅</w:t>
+      </w:r>
+      <w:r>
+        <w:t xml:space="preserve"> Confirmations inter-stations (NOUVEAU) </w:t>
+      </w:r>
+      <w:r>
+        <w:rPr>
+          <w:rFonts w:ascii="Segoe UI Emoji" w:hAnsi="Segoe UI Emoji" w:cs="Segoe UI Emoji"/>
+        </w:rPr>
+        <w:t>✅</w:t>
+      </w:r>
+      <w:r>
+        <w:t xml:space="preserve"> Quittancements </w:t>
+      </w:r>
+      <w:r>
+        <w:rPr>
+          <w:rFonts w:ascii="Segoe UI Emoji" w:hAnsi="Segoe UI Emoji" w:cs="Segoe UI Emoji"/>
+        </w:rPr>
+        <w:t>✅</w:t>
+      </w:r>
+      <w:r>
+        <w:t xml:space="preserve"> Consultation compl</w:t>
+      </w:r>
+      <w:r>
+        <w:rPr>
+          <w:rFonts w:ascii="Calibri" w:hAnsi="Calibri" w:cs="Calibri"/>
+        </w:rPr>
+        <w:t>è</w:t>
+      </w:r>
+      <w:r>
+        <w:t xml:space="preserve">te </w:t>
+      </w:r>
+      <w:r>
+        <w:rPr>
+          <w:rFonts w:ascii="Segoe UI Emoji" w:hAnsi="Segoe UI Emoji" w:cs="Segoe UI Emoji"/>
+        </w:rPr>
+        <w:t>✅</w:t>
+      </w:r>
+      <w:r>
+        <w:t xml:space="preserve"> Recettes </w:t>
+      </w:r>
+      <w:r>
+        <w:rPr>
+          <w:rFonts w:ascii="Segoe UI Emoji" w:hAnsi="Segoe UI Emoji" w:cs="Segoe UI Emoji"/>
+        </w:rPr>
+        <w:t>✅</w:t>
+      </w:r>
+      <w:r>
+        <w:t xml:space="preserve"> Statistiques Chef station pesage: </w:t>
+      </w:r>
+      <w:r>
+        <w:rPr>
+          <w:rFonts w:ascii="Segoe UI Emoji" w:hAnsi="Segoe UI Emoji" w:cs="Segoe UI Emoji"/>
+        </w:rPr>
+        <w:t>✅</w:t>
+      </w:r>
+      <w:r>
+        <w:t xml:space="preserve"> Recherche historique </w:t>
+      </w:r>
+      <w:r>
+        <w:rPr>
+          <w:rFonts w:ascii="Segoe UI Emoji" w:hAnsi="Segoe UI Emoji" w:cs="Segoe UI Emoji"/>
+        </w:rPr>
+        <w:t>✅</w:t>
+      </w:r>
+      <w:r>
+        <w:t xml:space="preserve"> Supervision (lecture seule) </w:t>
+      </w:r>
+      <w:r>
+        <w:rPr>
+          <w:rFonts w:ascii="Segoe UI Emoji" w:hAnsi="Segoe UI Emoji" w:cs="Segoe UI Emoji"/>
+        </w:rPr>
+        <w:t>❌</w:t>
+      </w:r>
+      <w:r>
+        <w:t xml:space="preserve"> Confirmations </w:t>
+      </w:r>
+      <w:r>
+        <w:rPr>
+          <w:rFonts w:ascii="Segoe UI Emoji" w:hAnsi="Segoe UI Emoji" w:cs="Segoe UI Emoji"/>
+        </w:rPr>
+        <w:t>✅</w:t>
+      </w:r>
+      <w:r>
+        <w:t xml:space="preserve"> Consultation quittancements (lecture) </w:t>
+      </w:r>
+      <w:r>
+        <w:rPr>
+          <w:rFonts w:ascii="Segoe UI Emoji" w:hAnsi="Segoe UI Emoji" w:cs="Segoe UI Emoji"/>
+        </w:rPr>
+        <w:t>✅</w:t>
+      </w:r>
+      <w:r>
+        <w:t xml:space="preserve"> Recettes (lecture) </w:t>
+      </w:r>
+      <w:r>
+        <w:rPr>
+          <w:rFonts w:ascii="Segoe UI Emoji" w:hAnsi="Segoe UI Emoji" w:cs="Segoe UI Emoji"/>
+        </w:rPr>
+        <w:t>✅</w:t>
+      </w:r>
+      <w:r>
+        <w:t xml:space="preserve"> Statistiques Admin: </w:t>
+      </w:r>
+      <w:r>
+        <w:rPr>
+          <w:rFonts w:ascii="Segoe UI Emoji" w:hAnsi="Segoe UI Emoji" w:cs="Segoe UI Emoji"/>
+        </w:rPr>
+        <w:t>✅</w:t>
+      </w:r>
+      <w:r>
+        <w:t xml:space="preserve"> Tout</w:t>
       </w:r>
     </w:p>
     <w:sectPr>

</xml_diff>